<commit_message>
Adding pages version and updating resume
</commit_message>
<xml_diff>
--- a/Sai Prashanth C - 2016 base.docx
+++ b/Sai Prashanth C - 2016 base.docx
@@ -543,6 +543,12 @@
               <w:rPr>
                 <w:color w:val="404040" w:themeColor="text1" w:themeTint="BF"/>
               </w:rPr>
+              <w:t xml:space="preserve">Rails, </w:t>
+            </w:r>
+            <w:r>
+              <w:rPr>
+                <w:color w:val="404040" w:themeColor="text1" w:themeTint="BF"/>
+              </w:rPr>
               <w:t>PHP</w:t>
             </w:r>
             <w:r>
@@ -685,21 +691,7 @@
                 <w:i/>
                 <w:color w:val="auto"/>
               </w:rPr>
-              <w:t>aster’s (</w:t>
-            </w:r>
-            <w:r>
-              <w:rPr>
-                <w:i/>
-                <w:color w:val="auto"/>
-              </w:rPr>
-              <w:t>Thesis</w:t>
-            </w:r>
-            <w:r>
-              <w:rPr>
-                <w:i/>
-                <w:color w:val="auto"/>
-              </w:rPr>
-              <w:t>) in Computer Science</w:t>
+              <w:t>aster’s (Thesis) in Computer Science</w:t>
             </w:r>
             <w:r>
               <w:rPr>
@@ -831,8 +823,6 @@
               </w:rPr>
               <w:t>4.00/4.00</w:t>
             </w:r>
-            <w:bookmarkStart w:id="0" w:name="_GoBack"/>
-            <w:bookmarkEnd w:id="0"/>
           </w:p>
         </w:tc>
         <w:tc>
@@ -987,7 +977,31 @@
                 <w:i/>
                 <w:color w:val="auto"/>
               </w:rPr>
-              <w:t>Anti-Money Laundering</w:t>
+              <w:t>Compliance</w:t>
+            </w:r>
+            <w:r>
+              <w:rPr>
+                <w:i/>
+                <w:color w:val="auto"/>
+              </w:rPr>
+              <w:t xml:space="preserve"> -</w:t>
+            </w:r>
+            <w:bookmarkStart w:id="0" w:name="_GoBack"/>
+            <w:bookmarkEnd w:id="0"/>
+            <w:r>
+              <w:rPr>
+                <w:i/>
+                <w:color w:val="auto"/>
+              </w:rPr>
+              <w:t xml:space="preserve"> </w:t>
+            </w:r>
+            <w:r>
+              <w:rPr>
+                <w:b w:val="0"/>
+                <w:i/>
+                <w:color w:val="auto"/>
+              </w:rPr>
+              <w:t>Suspicious Activity Monitoring</w:t>
             </w:r>
             <w:r>
               <w:rPr>
@@ -1011,7 +1025,28 @@
                 <w:b w:val="0"/>
                 <w:color w:val="404040" w:themeColor="text1" w:themeTint="BF"/>
               </w:rPr>
-              <w:t>Worked as an Engineer, lol</w:t>
+              <w:t>Designed and implemented a git pre-push hook</w:t>
+            </w:r>
+            <w:r>
+              <w:rPr>
+                <w:b w:val="0"/>
+                <w:color w:val="404040" w:themeColor="text1" w:themeTint="BF"/>
+              </w:rPr>
+              <w:t xml:space="preserve"> to verify code before merging with live pipelines</w:t>
+            </w:r>
+            <w:r>
+              <w:rPr>
+                <w:b w:val="0"/>
+                <w:color w:val="404040" w:themeColor="text1" w:themeTint="BF"/>
+              </w:rPr>
+              <w:t xml:space="preserve"> that reduced pipeline failures </w:t>
+            </w:r>
+            <w:r>
+              <w:rPr>
+                <w:b w:val="0"/>
+                <w:color w:val="404040" w:themeColor="text1" w:themeTint="BF"/>
+              </w:rPr>
+              <w:t>from 24 failures a month to 11 failures a month</w:t>
             </w:r>
             <w:r>
               <w:rPr>
@@ -1034,35 +1069,7 @@
                 <w:b w:val="0"/>
                 <w:color w:val="404040" w:themeColor="text1" w:themeTint="BF"/>
               </w:rPr>
-              <w:t>Designed and implemented a git pre-push hook</w:t>
-            </w:r>
-            <w:r>
-              <w:rPr>
-                <w:b w:val="0"/>
-                <w:color w:val="404040" w:themeColor="text1" w:themeTint="BF"/>
-              </w:rPr>
-              <w:t xml:space="preserve"> to verify code before merging with live pipelines</w:t>
-            </w:r>
-            <w:r>
-              <w:rPr>
-                <w:b w:val="0"/>
-                <w:color w:val="404040" w:themeColor="text1" w:themeTint="BF"/>
-              </w:rPr>
-              <w:t xml:space="preserve"> that reduced pipeline failures </w:t>
-            </w:r>
-            <w:r>
-              <w:rPr>
-                <w:b w:val="0"/>
-                <w:color w:val="404040" w:themeColor="text1" w:themeTint="BF"/>
-              </w:rPr>
-              <w:t>from 24 failures a month to 11 failures a month</w:t>
-            </w:r>
-            <w:r>
-              <w:rPr>
-                <w:b w:val="0"/>
-                <w:color w:val="404040" w:themeColor="text1" w:themeTint="BF"/>
-              </w:rPr>
-              <w:t>.</w:t>
+              <w:t>Developed an interactive new hire accelerated ramp-up framework for setting up workspaces quickly and getting acquainted with codebase.</w:t>
             </w:r>
           </w:p>
           <w:p>
@@ -1078,7 +1085,49 @@
                 <w:b w:val="0"/>
                 <w:color w:val="404040" w:themeColor="text1" w:themeTint="BF"/>
               </w:rPr>
-              <w:t>Developed an interactive new hire accelerated ramp-up framework for setting up workspaces quickly and getting acquainted with codebase.</w:t>
+              <w:t xml:space="preserve">Designed the UI for </w:t>
+            </w:r>
+            <w:r>
+              <w:rPr>
+                <w:b w:val="0"/>
+                <w:color w:val="404040" w:themeColor="text1" w:themeTint="BF"/>
+              </w:rPr>
+              <w:t xml:space="preserve">report generation in suspicious activity monitoring (SAM) for </w:t>
+            </w:r>
+            <w:r>
+              <w:rPr>
+                <w:b w:val="0"/>
+                <w:color w:val="404040" w:themeColor="text1" w:themeTint="BF"/>
+              </w:rPr>
+              <w:t xml:space="preserve">Amazon </w:t>
+            </w:r>
+            <w:r>
+              <w:rPr>
+                <w:b w:val="0"/>
+                <w:color w:val="404040" w:themeColor="text1" w:themeTint="BF"/>
+              </w:rPr>
+              <w:t>Anti-money Laundering</w:t>
+            </w:r>
+            <w:r>
+              <w:rPr>
+                <w:b w:val="0"/>
+                <w:color w:val="404040" w:themeColor="text1" w:themeTint="BF"/>
+              </w:rPr>
+              <w:t xml:space="preserve"> team</w:t>
+            </w:r>
+            <w:r>
+              <w:rPr>
+                <w:b w:val="0"/>
+                <w:color w:val="404040" w:themeColor="text1" w:themeTint="BF"/>
+              </w:rPr>
+              <w:t>’s</w:t>
+            </w:r>
+            <w:r>
+              <w:rPr>
+                <w:b w:val="0"/>
+                <w:color w:val="404040" w:themeColor="text1" w:themeTint="BF"/>
+              </w:rPr>
+              <w:t xml:space="preserve"> first foray into the European market.</w:t>
             </w:r>
           </w:p>
           <w:p>
@@ -1094,49 +1143,7 @@
                 <w:b w:val="0"/>
                 <w:color w:val="404040" w:themeColor="text1" w:themeTint="BF"/>
               </w:rPr>
-              <w:t xml:space="preserve">Designed the UI for </w:t>
-            </w:r>
-            <w:r>
-              <w:rPr>
-                <w:b w:val="0"/>
-                <w:color w:val="404040" w:themeColor="text1" w:themeTint="BF"/>
-              </w:rPr>
-              <w:t xml:space="preserve">report generation in suspicious activity monitoring (SAM) for </w:t>
-            </w:r>
-            <w:r>
-              <w:rPr>
-                <w:b w:val="0"/>
-                <w:color w:val="404040" w:themeColor="text1" w:themeTint="BF"/>
-              </w:rPr>
-              <w:t xml:space="preserve">Amazon </w:t>
-            </w:r>
-            <w:r>
-              <w:rPr>
-                <w:b w:val="0"/>
-                <w:color w:val="404040" w:themeColor="text1" w:themeTint="BF"/>
-              </w:rPr>
-              <w:t>Anti-money Laundering</w:t>
-            </w:r>
-            <w:r>
-              <w:rPr>
-                <w:b w:val="0"/>
-                <w:color w:val="404040" w:themeColor="text1" w:themeTint="BF"/>
-              </w:rPr>
-              <w:t xml:space="preserve"> team</w:t>
-            </w:r>
-            <w:r>
-              <w:rPr>
-                <w:b w:val="0"/>
-                <w:color w:val="404040" w:themeColor="text1" w:themeTint="BF"/>
-              </w:rPr>
-              <w:t>’s</w:t>
-            </w:r>
-            <w:r>
-              <w:rPr>
-                <w:b w:val="0"/>
-                <w:color w:val="404040" w:themeColor="text1" w:themeTint="BF"/>
-              </w:rPr>
-              <w:t xml:space="preserve"> first foray into the European market.</w:t>
+              <w:t>Implemented and launched case types for Regulatory Account Management Platform for Denied Party Screening, Identity verification and TIN verification.</w:t>
             </w:r>
           </w:p>
         </w:tc>
@@ -2540,25 +2547,13 @@
               <w:rPr>
                 <w:color w:val="auto"/>
               </w:rPr>
-              <w:t>Thesis</w:t>
+              <w:t xml:space="preserve">Thesis on </w:t>
             </w:r>
             <w:r>
               <w:rPr>
                 <w:color w:val="auto"/>
               </w:rPr>
-              <w:t xml:space="preserve"> on </w:t>
-            </w:r>
-            <w:r>
-              <w:rPr>
-                <w:color w:val="auto"/>
-              </w:rPr>
-              <w:t>E-Mail Header Injections</w:t>
-            </w:r>
-            <w:r>
-              <w:rPr>
-                <w:color w:val="auto"/>
-              </w:rPr>
-              <w:t xml:space="preserve"> – Arizona State University.</w:t>
+              <w:t>E-Mail Header Injections – Arizona State University.</w:t>
             </w:r>
           </w:p>
           <w:p>
@@ -3042,6 +3037,7 @@
                 <w:b w:val="0"/>
                 <w:color w:val="404040" w:themeColor="text1" w:themeTint="BF"/>
               </w:rPr>
+              <w:lastRenderedPageBreak/>
               <w:t>Creat</w:t>
             </w:r>
             <w:r>
@@ -3104,7 +3100,6 @@
                 <w:b w:val="0"/>
                 <w:color w:val="404040" w:themeColor="text1" w:themeTint="BF"/>
               </w:rPr>
-              <w:lastRenderedPageBreak/>
               <w:t>Scanned user input for malicious payloads, and added suitable sanitizations routines, along with URL rewriting.</w:t>
             </w:r>
           </w:p>
@@ -3587,7 +3582,25 @@
               <w:rPr>
                 <w:color w:val="404040" w:themeColor="text1" w:themeTint="BF"/>
               </w:rPr>
-              <w:t>L, CSS, JavaScript, AJAX, C</w:t>
+              <w:t>L, CSS, JavaScript</w:t>
+            </w:r>
+            <w:r>
+              <w:rPr>
+                <w:color w:val="404040" w:themeColor="text1" w:themeTint="BF"/>
+              </w:rPr>
+              <w:t xml:space="preserve">, </w:t>
+            </w:r>
+            <w:r>
+              <w:rPr>
+                <w:color w:val="404040" w:themeColor="text1" w:themeTint="BF"/>
+              </w:rPr>
+              <w:t>Ruby on Rails</w:t>
+            </w:r>
+            <w:r>
+              <w:rPr>
+                <w:color w:val="404040" w:themeColor="text1" w:themeTint="BF"/>
+              </w:rPr>
+              <w:t>, AJAX, C</w:t>
             </w:r>
             <w:r>
               <w:rPr>
@@ -3605,13 +3618,13 @@
               <w:rPr>
                 <w:color w:val="404040" w:themeColor="text1" w:themeTint="BF"/>
               </w:rPr>
-              <w:t xml:space="preserve">Python, Node.js, </w:t>
-            </w:r>
-            <w:r>
-              <w:rPr>
-                <w:color w:val="404040" w:themeColor="text1" w:themeTint="BF"/>
-              </w:rPr>
-              <w:t xml:space="preserve">Ruby on Rails, </w:t>
+              <w:t>Python, Node.js</w:t>
+            </w:r>
+            <w:r>
+              <w:rPr>
+                <w:color w:val="404040" w:themeColor="text1" w:themeTint="BF"/>
+              </w:rPr>
+              <w:t xml:space="preserve">, </w:t>
             </w:r>
             <w:r>
               <w:rPr>
@@ -3647,7 +3660,13 @@
               <w:rPr>
                 <w:color w:val="404040" w:themeColor="text1" w:themeTint="BF"/>
               </w:rPr>
-              <w:t>, Alexa App dev</w:t>
+              <w:t>, Alexa App</w:t>
+            </w:r>
+            <w:r>
+              <w:rPr>
+                <w:color w:val="404040" w:themeColor="text1" w:themeTint="BF"/>
+              </w:rPr>
+              <w:t>s</w:t>
             </w:r>
             <w:r>
               <w:rPr>
@@ -3829,14 +3848,7 @@
                 <w:b w:val="0"/>
                 <w:color w:val="404040" w:themeColor="text1" w:themeTint="BF"/>
               </w:rPr>
-              <w:t>Ported the popular HiLow game to a voice-based version using the Alexa voice API’s, which makes extensive use of Binary Search to figure out the number you are thinking of</w:t>
-            </w:r>
-            <w:r>
-              <w:rPr>
-                <w:b w:val="0"/>
-                <w:color w:val="404040" w:themeColor="text1" w:themeTint="BF"/>
-              </w:rPr>
-              <w:t>.</w:t>
+              <w:t>Ported the popular HiLow game to a voice-based version using the Alexa voice API’s, which makes extensive use of Binary Search to figure out the number you are thinking of.</w:t>
             </w:r>
           </w:p>
         </w:tc>
@@ -4034,21 +4046,7 @@
                 <w:b w:val="0"/>
                 <w:color w:val="404040" w:themeColor="text1" w:themeTint="BF"/>
               </w:rPr>
-              <w:t xml:space="preserve">Wrote a Command Line Interface (CLI) for creating, updating, and setting up a repo on </w:t>
-            </w:r>
-            <w:r>
-              <w:rPr>
-                <w:b w:val="0"/>
-                <w:color w:val="404040" w:themeColor="text1" w:themeTint="BF"/>
-              </w:rPr>
-              <w:t>GitHub</w:t>
-            </w:r>
-            <w:r>
-              <w:rPr>
-                <w:b w:val="0"/>
-                <w:color w:val="404040" w:themeColor="text1" w:themeTint="BF"/>
-              </w:rPr>
-              <w:t>.</w:t>
+              <w:t>Wrote a Command Line Interface (CLI) for creating, updating, and setting up a repo on GitHub.</w:t>
             </w:r>
           </w:p>
         </w:tc>
@@ -4139,14 +4137,7 @@
                 <w:b w:val="0"/>
                 <w:color w:val="404040" w:themeColor="text1" w:themeTint="BF"/>
               </w:rPr>
-              <w:t>which makes use of</w:t>
-            </w:r>
-            <w:r>
-              <w:rPr>
-                <w:b w:val="0"/>
-                <w:color w:val="404040" w:themeColor="text1" w:themeTint="BF"/>
-              </w:rPr>
-              <w:t xml:space="preserve"> GitHub’s API</w:t>
+              <w:t>which makes use of GitHub’s API</w:t>
             </w:r>
             <w:r>
               <w:rPr>
@@ -4238,14 +4229,7 @@
                 <w:b w:val="0"/>
                 <w:color w:val="404040" w:themeColor="text1" w:themeTint="BF"/>
               </w:rPr>
-              <w:t>http://tda.github.io/HTMLJS-GithubAPI/</w:t>
-            </w:r>
-            <w:r>
-              <w:rPr>
-                <w:b w:val="0"/>
-                <w:color w:val="404040" w:themeColor="text1" w:themeTint="BF"/>
-              </w:rPr>
-              <w:t>.</w:t>
+              <w:t>http://tda.github.io/HTMLJS-GithubAPI/.</w:t>
             </w:r>
           </w:p>
         </w:tc>
@@ -4994,43 +4978,76 @@
             <w:pPr>
               <w:jc w:val="both"/>
               <w:rPr>
-                <w:iCs/>
-                <w:color w:val="404040" w:themeColor="text1" w:themeTint="BF"/>
-              </w:rPr>
-            </w:pPr>
-            <w:r>
-              <w:rPr>
                 <w:color w:val="auto"/>
               </w:rPr>
-              <w:t>Best Outgoing Student 2010-2014</w:t>
-            </w:r>
-            <w:r>
+            </w:pPr>
+            <w:r>
+              <w:rPr>
+                <w:color w:val="auto"/>
+              </w:rPr>
+              <w:t>Outstanding Mentor, G</w:t>
+            </w:r>
+            <w:r>
+              <w:rPr>
+                <w:color w:val="auto"/>
+              </w:rPr>
+              <w:t xml:space="preserve">raduate &amp; </w:t>
+            </w:r>
+            <w:r>
+              <w:rPr>
+                <w:color w:val="auto"/>
+              </w:rPr>
+              <w:t>P</w:t>
+            </w:r>
+            <w:r>
+              <w:rPr>
+                <w:color w:val="auto"/>
+              </w:rPr>
+              <w:t xml:space="preserve">rofessional </w:t>
+            </w:r>
+            <w:r>
+              <w:rPr>
+                <w:color w:val="auto"/>
+              </w:rPr>
+              <w:t>S</w:t>
+            </w:r>
+            <w:r>
+              <w:rPr>
+                <w:color w:val="auto"/>
+              </w:rPr>
+              <w:t xml:space="preserve">tudents </w:t>
+            </w:r>
+            <w:r>
+              <w:rPr>
+                <w:color w:val="auto"/>
+              </w:rPr>
+              <w:t>A</w:t>
+            </w:r>
+            <w:r>
+              <w:rPr>
+                <w:color w:val="auto"/>
+              </w:rPr>
+              <w:t>ssociation</w:t>
+            </w:r>
+            <w:r>
+              <w:rPr>
+                <w:color w:val="auto"/>
+              </w:rPr>
               <w:t xml:space="preserve">, </w:t>
             </w:r>
             <w:r>
               <w:rPr>
-                <w:rStyle w:val="Emphasis"/>
-              </w:rPr>
-              <w:t xml:space="preserve">MNM Jain Engineering College, </w:t>
-            </w:r>
-            <w:r>
-              <w:rPr>
-                <w:rStyle w:val="Emphasis"/>
-              </w:rPr>
-              <w:t>Anna University</w:t>
-            </w:r>
-            <w:r>
-              <w:rPr>
-                <w:rStyle w:val="Emphasis"/>
-              </w:rPr>
-              <w:t xml:space="preserve"> </w:t>
-            </w:r>
-            <w:r>
-              <w:rPr>
-                <w:rStyle w:val="Emphasis"/>
-                <w:i w:val="0"/>
-              </w:rPr>
-              <w:t>(out of 113 students).</w:t>
+                <w:i/>
+                <w:color w:val="auto"/>
+              </w:rPr>
+              <w:t>Arizona State University</w:t>
+            </w:r>
+            <w:r>
+              <w:rPr>
+                <w:i/>
+                <w:color w:val="auto"/>
+              </w:rPr>
+              <w:t>.</w:t>
             </w:r>
           </w:p>
         </w:tc>
@@ -5045,7 +5062,7 @@
               <w:cnfStyle w:val="000000100000" w:firstRow="0" w:lastRow="0" w:firstColumn="0" w:lastColumn="0" w:oddVBand="0" w:evenVBand="0" w:oddHBand="1" w:evenHBand="0" w:firstRowFirstColumn="0" w:firstRowLastColumn="0" w:lastRowFirstColumn="0" w:lastRowLastColumn="0"/>
             </w:pPr>
             <w:r>
-              <w:t>Apr 2014</w:t>
+              <w:t>Apr 2016</w:t>
             </w:r>
           </w:p>
         </w:tc>
@@ -5063,7 +5080,6 @@
             <w:pPr>
               <w:jc w:val="both"/>
               <w:rPr>
-                <w:i/>
                 <w:iCs/>
                 <w:color w:val="404040" w:themeColor="text1" w:themeTint="BF"/>
               </w:rPr>
@@ -5072,29 +5088,35 @@
               <w:rPr>
                 <w:color w:val="auto"/>
               </w:rPr>
-              <w:t>Most innovative undergrad project</w:t>
-            </w:r>
-            <w:r>
-              <w:t>, </w:t>
+              <w:t>Best Outgoing Student 2010-2014</w:t>
+            </w:r>
+            <w:r>
+              <w:t xml:space="preserve">, </w:t>
             </w:r>
             <w:r>
               <w:rPr>
                 <w:rStyle w:val="Emphasis"/>
               </w:rPr>
-              <w:t>MNM Jain Engin</w:t>
+              <w:t xml:space="preserve">MNM Jain Engineering College, </w:t>
             </w:r>
             <w:r>
               <w:rPr>
                 <w:rStyle w:val="Emphasis"/>
               </w:rPr>
-              <w:t xml:space="preserve">eering College, Anna University </w:t>
+              <w:t>Anna University</w:t>
+            </w:r>
+            <w:r>
+              <w:rPr>
+                <w:rStyle w:val="Emphasis"/>
+              </w:rPr>
+              <w:t xml:space="preserve"> </w:t>
             </w:r>
             <w:r>
               <w:rPr>
                 <w:rStyle w:val="Emphasis"/>
                 <w:i w:val="0"/>
               </w:rPr>
-              <w:t>(out of 48 projects).</w:t>
+              <w:t>(out of 113 students).</w:t>
             </w:r>
           </w:p>
         </w:tc>
@@ -5117,6 +5139,70 @@
       <w:tr>
         <w:trPr>
           <w:cnfStyle w:val="000000100000" w:firstRow="0" w:lastRow="0" w:firstColumn="0" w:lastColumn="0" w:oddVBand="0" w:evenVBand="0" w:oddHBand="1" w:evenHBand="0" w:firstRowFirstColumn="0" w:firstRowLastColumn="0" w:lastRowFirstColumn="0" w:lastRowLastColumn="0"/>
+          <w:trHeight w:hRule="exact" w:val="245"/>
+        </w:trPr>
+        <w:tc>
+          <w:tcPr>
+            <w:cnfStyle w:val="001000000000" w:firstRow="0" w:lastRow="0" w:firstColumn="1" w:lastColumn="0" w:oddVBand="0" w:evenVBand="0" w:oddHBand="0" w:evenHBand="0" w:firstRowFirstColumn="0" w:firstRowLastColumn="0" w:lastRowFirstColumn="0" w:lastRowLastColumn="0"/>
+            <w:tcW w:w="0" w:type="auto"/>
+          </w:tcPr>
+          <w:p>
+            <w:pPr>
+              <w:jc w:val="both"/>
+              <w:rPr>
+                <w:i/>
+                <w:iCs/>
+                <w:color w:val="404040" w:themeColor="text1" w:themeTint="BF"/>
+              </w:rPr>
+            </w:pPr>
+            <w:r>
+              <w:rPr>
+                <w:color w:val="auto"/>
+              </w:rPr>
+              <w:t>Most innovative undergrad project</w:t>
+            </w:r>
+            <w:r>
+              <w:t>, </w:t>
+            </w:r>
+            <w:r>
+              <w:rPr>
+                <w:rStyle w:val="Emphasis"/>
+              </w:rPr>
+              <w:t>MNM Jain Engin</w:t>
+            </w:r>
+            <w:r>
+              <w:rPr>
+                <w:rStyle w:val="Emphasis"/>
+              </w:rPr>
+              <w:t xml:space="preserve">eering College, Anna University </w:t>
+            </w:r>
+            <w:r>
+              <w:rPr>
+                <w:rStyle w:val="Emphasis"/>
+                <w:i w:val="0"/>
+              </w:rPr>
+              <w:t>(out of 48 projects).</w:t>
+            </w:r>
+          </w:p>
+        </w:tc>
+        <w:tc>
+          <w:tcPr>
+            <w:tcW w:w="0" w:type="auto"/>
+          </w:tcPr>
+          <w:p>
+            <w:pPr>
+              <w:pStyle w:val="Date"/>
+              <w:jc w:val="right"/>
+              <w:cnfStyle w:val="000000100000" w:firstRow="0" w:lastRow="0" w:firstColumn="0" w:lastColumn="0" w:oddVBand="0" w:evenVBand="0" w:oddHBand="1" w:evenHBand="0" w:firstRowFirstColumn="0" w:firstRowLastColumn="0" w:lastRowFirstColumn="0" w:lastRowLastColumn="0"/>
+            </w:pPr>
+            <w:r>
+              <w:t>Apr 2014</w:t>
+            </w:r>
+          </w:p>
+        </w:tc>
+      </w:tr>
+      <w:tr>
+        <w:trPr>
           <w:trHeight w:hRule="exact" w:val="446"/>
         </w:trPr>
         <w:tc>
@@ -5223,7 +5309,7 @@
             <w:pPr>
               <w:pStyle w:val="Date"/>
               <w:jc w:val="right"/>
-              <w:cnfStyle w:val="000000100000" w:firstRow="0" w:lastRow="0" w:firstColumn="0" w:lastColumn="0" w:oddVBand="0" w:evenVBand="0" w:oddHBand="1" w:evenHBand="0" w:firstRowFirstColumn="0" w:firstRowLastColumn="0" w:lastRowFirstColumn="0" w:lastRowLastColumn="0"/>
+              <w:cnfStyle w:val="000000000000" w:firstRow="0" w:lastRow="0" w:firstColumn="0" w:lastColumn="0" w:oddVBand="0" w:evenVBand="0" w:oddHBand="0" w:evenHBand="0" w:firstRowFirstColumn="0" w:firstRowLastColumn="0" w:lastRowFirstColumn="0" w:lastRowLastColumn="0"/>
             </w:pPr>
             <w:r>
               <w:t>Aug 2011 – Mar 2014</w:t>
@@ -8674,6 +8760,7 @@
     <w:rsid w:val="00B0064B"/>
     <w:rsid w:val="00BA6AB7"/>
     <w:rsid w:val="00BC66A5"/>
+    <w:rsid w:val="00C17D60"/>
     <w:rsid w:val="00C6371D"/>
     <w:rsid w:val="00CF71AF"/>
     <w:rsid w:val="00D01ACA"/>

</xml_diff>